<commit_message>
passing two tests thus far in unit testing
</commit_message>
<xml_diff>
--- a/Evidence Gathering Document.docx
+++ b/Evidence Gathering Document.docx
@@ -3918,8 +3918,8 @@
         <w:tblLook w:val="04A0" w:firstRow="1" w:lastRow="0" w:firstColumn="1" w:lastColumn="0" w:noHBand="0" w:noVBand="1"/>
       </w:tblPr>
       <w:tblGrid>
-        <w:gridCol w:w="5836"/>
-        <w:gridCol w:w="3174"/>
+        <w:gridCol w:w="5098"/>
+        <w:gridCol w:w="3912"/>
       </w:tblGrid>
       <w:tr>
         <w:trPr>
@@ -3954,10 +3954,10 @@
                 <w:u w:color="000000"/>
               </w:rPr>
               <w:drawing>
-                <wp:inline distT="0" distB="0" distL="0" distR="0" wp14:anchorId="43F424E5" wp14:editId="7232E719">
-                  <wp:extent cx="3565459" cy="2134137"/>
-                  <wp:effectExtent l="0" t="0" r="3810" b="0"/>
-                  <wp:docPr id="25" name="Picture 25" descr="A picture containing text, map&#10;&#10;Description automatically generated"/>
+                <wp:inline distT="0" distB="0" distL="0" distR="0" wp14:anchorId="6B086F0A" wp14:editId="433C9B8B">
+                  <wp:extent cx="3020232" cy="2420546"/>
+                  <wp:effectExtent l="0" t="0" r="2540" b="5715"/>
+                  <wp:docPr id="3" name="Picture 3" descr="A close up of text on a white background&#10;&#10;Description automatically generated"/>
                   <wp:cNvGraphicFramePr>
                     <a:graphicFrameLocks xmlns:a="http://schemas.openxmlformats.org/drawingml/2006/main" noChangeAspect="1"/>
                   </wp:cNvGraphicFramePr>
@@ -3965,29 +3965,36 @@
                     <a:graphicData uri="http://schemas.openxmlformats.org/drawingml/2006/picture">
                       <pic:pic xmlns:pic="http://schemas.openxmlformats.org/drawingml/2006/picture">
                         <pic:nvPicPr>
-                          <pic:cNvPr id="25" name="Screenshot 2019-08-30 at 11.02.10.png"/>
+                          <pic:cNvPr id="3" name="Use Case Diagram - Bookshop Inventory Management.jpg"/>
                           <pic:cNvPicPr/>
                         </pic:nvPicPr>
-                        <pic:blipFill>
-                          <a:blip r:embed="rId17" cstate="print">
+                        <pic:blipFill rotWithShape="1">
+                          <a:blip r:embed="rId17">
                             <a:extLst>
                               <a:ext uri="{28A0092B-C50C-407E-A947-70E740481C1C}">
                                 <a14:useLocalDpi xmlns:a14="http://schemas.microsoft.com/office/drawing/2010/main" val="0"/>
                               </a:ext>
                             </a:extLst>
                           </a:blip>
-                          <a:stretch>
-                            <a:fillRect/>
-                          </a:stretch>
+                          <a:srcRect l="9796" t="9744" r="7960" b="10119"/>
+                          <a:stretch/>
                         </pic:blipFill>
-                        <pic:spPr>
+                        <pic:spPr bwMode="auto">
                           <a:xfrm>
                             <a:off x="0" y="0"/>
-                            <a:ext cx="3585594" cy="2146189"/>
+                            <a:ext cx="3038613" cy="2435277"/>
                           </a:xfrm>
                           <a:prstGeom prst="rect">
                             <a:avLst/>
                           </a:prstGeom>
+                          <a:ln>
+                            <a:noFill/>
+                          </a:ln>
+                          <a:extLst>
+                            <a:ext uri="{53640926-AAD7-44D8-BBD7-CCE9431645EC}">
+                              <a14:shadowObscured xmlns:a14="http://schemas.microsoft.com/office/drawing/2010/main"/>
+                            </a:ext>
+                          </a:extLst>
                         </pic:spPr>
                       </pic:pic>
                     </a:graphicData>
@@ -4025,20 +4032,6 @@
               </w:rPr>
               <w:t>The image on the left is a Use Case Diagram showing the relationship between the user and their physical inventory, managed by my Inventory Management System.</w:t>
             </w:r>
-          </w:p>
-          <w:p>
-            <w:pPr>
-              <w:autoSpaceDE w:val="0"/>
-              <w:autoSpaceDN w:val="0"/>
-              <w:adjustRightInd w:val="0"/>
-              <w:rPr>
-                <w:rFonts w:ascii="Helvetica Neue" w:hAnsi="Helvetica Neue" w:cs="Helvetica Neue"/>
-                <w:color w:val="000000"/>
-                <w:sz w:val="22"/>
-                <w:szCs w:val="22"/>
-                <w:u w:color="000000"/>
-              </w:rPr>
-            </w:pPr>
           </w:p>
         </w:tc>
       </w:tr>
@@ -5494,8 +5487,8 @@
         <w:tblLook w:val="04A0" w:firstRow="1" w:lastRow="0" w:firstColumn="1" w:lastColumn="0" w:noHBand="0" w:noVBand="1"/>
       </w:tblPr>
       <w:tblGrid>
-        <w:gridCol w:w="6223"/>
-        <w:gridCol w:w="2787"/>
+        <w:gridCol w:w="6016"/>
+        <w:gridCol w:w="2994"/>
       </w:tblGrid>
       <w:tr>
         <w:trPr>
@@ -5530,10 +5523,10 @@
                 <w:u w:color="000000"/>
               </w:rPr>
               <w:drawing>
-                <wp:inline distT="0" distB="0" distL="0" distR="0" wp14:anchorId="4C058470" wp14:editId="610FCE6F">
-                  <wp:extent cx="3814864" cy="7526215"/>
-                  <wp:effectExtent l="0" t="0" r="0" b="5080"/>
-                  <wp:docPr id="32" name="Picture 32" descr="A close up of text on a white background&#10;&#10;Description automatically generated"/>
+                <wp:inline distT="0" distB="0" distL="0" distR="0" wp14:anchorId="1283D166" wp14:editId="25FFBCB7">
+                  <wp:extent cx="3683000" cy="2425700"/>
+                  <wp:effectExtent l="0" t="0" r="0" b="0"/>
+                  <wp:docPr id="7" name="Picture 7" descr="A screenshot of a cell phone&#10;&#10;Description automatically generated"/>
                   <wp:cNvGraphicFramePr>
                     <a:graphicFrameLocks xmlns:a="http://schemas.openxmlformats.org/drawingml/2006/main" noChangeAspect="1"/>
                   </wp:cNvGraphicFramePr>
@@ -5541,7 +5534,7 @@
                     <a:graphicData uri="http://schemas.openxmlformats.org/drawingml/2006/picture">
                       <pic:pic xmlns:pic="http://schemas.openxmlformats.org/drawingml/2006/picture">
                         <pic:nvPicPr>
-                          <pic:cNvPr id="32" name="Activity Diagram.jpg"/>
+                          <pic:cNvPr id="7" name="Activity Diagram.jpg"/>
                           <pic:cNvPicPr/>
                         </pic:nvPicPr>
                         <pic:blipFill>
@@ -5559,7 +5552,7 @@
                         <pic:spPr>
                           <a:xfrm>
                             <a:off x="0" y="0"/>
-                            <a:ext cx="3828278" cy="7552680"/>
+                            <a:ext cx="3683000" cy="2425700"/>
                           </a:xfrm>
                           <a:prstGeom prst="rect">
                             <a:avLst/>
@@ -5599,8 +5592,32 @@
                 <w:szCs w:val="22"/>
                 <w:u w:color="000000"/>
               </w:rPr>
-              <w:t>The image on the left is an Activity Diagram showing the relationship between the user and my system during the action of putting a book on the system.</w:t>
-            </w:r>
+              <w:t xml:space="preserve">The image on the left is an Activity Diagram showing the relationship between the user and </w:t>
+            </w:r>
+            <w:r>
+              <w:rPr>
+                <w:rFonts w:ascii="Helvetica Neue" w:hAnsi="Helvetica Neue" w:cs="Helvetica Neue"/>
+                <w:color w:val="000000"/>
+                <w:sz w:val="22"/>
+                <w:szCs w:val="22"/>
+                <w:u w:color="000000"/>
+              </w:rPr>
+              <w:t>their inventory when new stock has arrived.</w:t>
+            </w:r>
+          </w:p>
+          <w:p>
+            <w:pPr>
+              <w:autoSpaceDE w:val="0"/>
+              <w:autoSpaceDN w:val="0"/>
+              <w:adjustRightInd w:val="0"/>
+              <w:rPr>
+                <w:rFonts w:ascii="Helvetica Neue" w:hAnsi="Helvetica Neue" w:cs="Helvetica Neue"/>
+                <w:color w:val="000000"/>
+                <w:sz w:val="22"/>
+                <w:szCs w:val="22"/>
+                <w:u w:color="000000"/>
+              </w:rPr>
+            </w:pPr>
           </w:p>
         </w:tc>
       </w:tr>
@@ -5696,7 +5713,6 @@
                 <w:szCs w:val="20"/>
                 <w:u w:color="000000"/>
               </w:rPr>
-              <w:lastRenderedPageBreak/>
               <w:t>Unit</w:t>
             </w:r>
           </w:p>
@@ -6263,7 +6279,7 @@
                 <w:szCs w:val="22"/>
                 <w:u w:color="000000"/>
               </w:rPr>
-              <w:t>Installation of the inventory management application would require knowledge of running files through a CLI.</w:t>
+              <w:t xml:space="preserve">Constrained by the preferred platform/s of the user. </w:t>
             </w:r>
           </w:p>
         </w:tc>
@@ -6293,7 +6309,7 @@
                 <w:szCs w:val="22"/>
                 <w:u w:color="000000"/>
               </w:rPr>
-              <w:t>Host application on Heroku or package application in some way to as to avoid having to run items in CLI.</w:t>
+              <w:t>Ensure that there has been a clear discussion with the client as to their preferred platform.</w:t>
             </w:r>
           </w:p>
         </w:tc>
@@ -6584,12 +6600,22 @@
               <w:cnfStyle w:val="000000000000" w:firstRow="0" w:lastRow="0" w:firstColumn="0" w:lastColumn="0" w:oddVBand="0" w:evenVBand="0" w:oddHBand="0" w:evenHBand="0" w:firstRowFirstColumn="0" w:firstRowLastColumn="0" w:lastRowFirstColumn="0" w:lastRowLastColumn="0"/>
               <w:rPr>
                 <w:rFonts w:ascii="Helvetica Neue" w:hAnsi="Helvetica Neue" w:cs="Helvetica Neue"/>
-                <w:color w:val="000000"/>
-                <w:sz w:val="22"/>
-                <w:szCs w:val="22"/>
-                <w:u w:color="000000"/>
-              </w:rPr>
-            </w:pPr>
+                <w:color w:val="000000" w:themeColor="text1"/>
+                <w:sz w:val="22"/>
+                <w:szCs w:val="22"/>
+                <w:u w:color="000000"/>
+              </w:rPr>
+            </w:pPr>
+            <w:r>
+              <w:rPr>
+                <w:rFonts w:ascii="Helvetica Neue" w:hAnsi="Helvetica Neue" w:cs="Helvetica Neue"/>
+                <w:color w:val="000000" w:themeColor="text1"/>
+                <w:sz w:val="22"/>
+                <w:szCs w:val="22"/>
+                <w:u w:color="000000"/>
+              </w:rPr>
+              <w:t>Data is to be stored in an SQL database. Application has no in-built backup software. Regular backups have to be conducted by the user.</w:t>
+            </w:r>
           </w:p>
         </w:tc>
         <w:tc>
@@ -6610,6 +6636,16 @@
                 <w:u w:color="000000"/>
               </w:rPr>
             </w:pPr>
+            <w:r>
+              <w:rPr>
+                <w:rFonts w:ascii="Helvetica Neue" w:hAnsi="Helvetica Neue" w:cs="Helvetica Neue"/>
+                <w:color w:val="000000"/>
+                <w:sz w:val="22"/>
+                <w:szCs w:val="22"/>
+                <w:u w:color="000000"/>
+              </w:rPr>
+              <w:t>None, other than clarity to the user that the database must be updated.</w:t>
+            </w:r>
           </w:p>
         </w:tc>
       </w:tr>
@@ -6647,6 +6683,7 @@
                 <w:szCs w:val="22"/>
                 <w:u w:color="000000"/>
               </w:rPr>
+              <w:lastRenderedPageBreak/>
               <w:t>Usability</w:t>
             </w:r>
           </w:p>
@@ -7408,7 +7445,6 @@
                 <w:szCs w:val="22"/>
                 <w:u w:color="000000"/>
               </w:rPr>
-              <w:lastRenderedPageBreak/>
               <w:drawing>
                 <wp:inline distT="0" distB="0" distL="0" distR="0" wp14:anchorId="1117C3BA" wp14:editId="59DD770C">
                   <wp:extent cx="4244601" cy="1177974"/>
@@ -8065,20 +8101,18 @@
                 <w:szCs w:val="22"/>
                 <w:u w:color="000000"/>
               </w:rPr>
-              <w:t xml:space="preserve">The new author page (bottom </w:t>
-            </w:r>
-            <w:proofErr w:type="spellStart"/>
-            <w:r>
-              <w:rPr>
-                <w:rFonts w:ascii="Helvetica Neue" w:hAnsi="Helvetica Neue" w:cs="Helvetica Neue"/>
-                <w:color w:val="000000"/>
-                <w:sz w:val="22"/>
-                <w:szCs w:val="22"/>
-                <w:u w:color="000000"/>
-              </w:rPr>
-              <w:t>center</w:t>
-            </w:r>
-            <w:proofErr w:type="spellEnd"/>
+              <w:t>The new author page (bottom cent</w:t>
+            </w:r>
+            <w:r>
+              <w:rPr>
+                <w:rFonts w:ascii="Helvetica Neue" w:hAnsi="Helvetica Neue" w:cs="Helvetica Neue"/>
+                <w:color w:val="000000"/>
+                <w:sz w:val="22"/>
+                <w:szCs w:val="22"/>
+                <w:u w:color="000000"/>
+              </w:rPr>
+              <w:t>re</w:t>
+            </w:r>
             <w:r>
               <w:rPr>
                 <w:rFonts w:ascii="Helvetica Neue" w:hAnsi="Helvetica Neue" w:cs="Helvetica Neue"/>
@@ -12911,19 +12945,7 @@
                 <w:szCs w:val="22"/>
                 <w:u w:color="000000"/>
               </w:rPr>
-              <w:t>my original class structure</w:t>
-            </w:r>
-            <w:bookmarkStart w:id="0" w:name="_GoBack"/>
-            <w:bookmarkEnd w:id="0"/>
-            <w:r>
-              <w:rPr>
-                <w:rFonts w:ascii="Helvetica Neue" w:hAnsi="Helvetica Neue" w:cs="Helvetica Neue"/>
-                <w:color w:val="000000"/>
-                <w:sz w:val="22"/>
-                <w:szCs w:val="22"/>
-                <w:u w:color="000000"/>
-              </w:rPr>
-              <w:t xml:space="preserve">. Author and Book are in a many to many </w:t>
+              <w:t xml:space="preserve">my original class structure. Author and Book are in a many to many </w:t>
             </w:r>
             <w:proofErr w:type="gramStart"/>
             <w:r>
@@ -13999,6 +14021,1669 @@
         </w:rPr>
       </w:pPr>
     </w:p>
+    <w:tbl>
+      <w:tblPr>
+        <w:tblStyle w:val="TableGrid"/>
+        <w:tblW w:w="0" w:type="auto"/>
+        <w:tblLook w:val="04A0" w:firstRow="1" w:lastRow="0" w:firstColumn="1" w:lastColumn="0" w:noHBand="0" w:noVBand="1"/>
+      </w:tblPr>
+      <w:tblGrid>
+        <w:gridCol w:w="6276"/>
+        <w:gridCol w:w="2734"/>
+      </w:tblGrid>
+      <w:tr>
+        <w:tc>
+          <w:tcPr>
+            <w:tcW w:w="4505" w:type="dxa"/>
+            <w:vAlign w:val="center"/>
+          </w:tcPr>
+          <w:p>
+            <w:pPr>
+              <w:autoSpaceDE w:val="0"/>
+              <w:autoSpaceDN w:val="0"/>
+              <w:adjustRightInd w:val="0"/>
+              <w:rPr>
+                <w:rFonts w:ascii="Helvetica Neue" w:hAnsi="Helvetica Neue" w:cs="Helvetica Neue"/>
+                <w:b/>
+                <w:bCs/>
+                <w:color w:val="000000"/>
+                <w:sz w:val="22"/>
+                <w:szCs w:val="22"/>
+                <w:u w:color="000000"/>
+              </w:rPr>
+            </w:pPr>
+            <w:r>
+              <w:rPr>
+                <w:rFonts w:ascii="Helvetica Neue" w:hAnsi="Helvetica Neue" w:cs="Helvetica Neue"/>
+                <w:b/>
+                <w:bCs/>
+                <w:noProof/>
+                <w:color w:val="000000"/>
+                <w:sz w:val="22"/>
+                <w:szCs w:val="22"/>
+                <w:u w:color="000000"/>
+              </w:rPr>
+              <w:drawing>
+                <wp:inline distT="0" distB="0" distL="0" distR="0" wp14:anchorId="1C476C9A" wp14:editId="2606B457">
+                  <wp:extent cx="3685695" cy="1949087"/>
+                  <wp:effectExtent l="0" t="0" r="0" b="0"/>
+                  <wp:docPr id="33" name="Picture 33" descr="A screen shot of a computer&#10;&#10;Description automatically generated"/>
+                  <wp:cNvGraphicFramePr>
+                    <a:graphicFrameLocks xmlns:a="http://schemas.openxmlformats.org/drawingml/2006/main" noChangeAspect="1"/>
+                  </wp:cNvGraphicFramePr>
+                  <a:graphic xmlns:a="http://schemas.openxmlformats.org/drawingml/2006/main">
+                    <a:graphicData uri="http://schemas.openxmlformats.org/drawingml/2006/picture">
+                      <pic:pic xmlns:pic="http://schemas.openxmlformats.org/drawingml/2006/picture">
+                        <pic:nvPicPr>
+                          <pic:cNvPr id="33" name="Screenshot 2019-09-15 at 14.57.45.png"/>
+                          <pic:cNvPicPr/>
+                        </pic:nvPicPr>
+                        <pic:blipFill>
+                          <a:blip r:embed="rId44" cstate="print">
+                            <a:extLst>
+                              <a:ext uri="{28A0092B-C50C-407E-A947-70E740481C1C}">
+                                <a14:useLocalDpi xmlns:a14="http://schemas.microsoft.com/office/drawing/2010/main" val="0"/>
+                              </a:ext>
+                            </a:extLst>
+                          </a:blip>
+                          <a:stretch>
+                            <a:fillRect/>
+                          </a:stretch>
+                        </pic:blipFill>
+                        <pic:spPr>
+                          <a:xfrm>
+                            <a:off x="0" y="0"/>
+                            <a:ext cx="3696570" cy="1954838"/>
+                          </a:xfrm>
+                          <a:prstGeom prst="rect">
+                            <a:avLst/>
+                          </a:prstGeom>
+                        </pic:spPr>
+                      </pic:pic>
+                    </a:graphicData>
+                  </a:graphic>
+                </wp:inline>
+              </w:drawing>
+            </w:r>
+          </w:p>
+        </w:tc>
+        <w:tc>
+          <w:tcPr>
+            <w:tcW w:w="4505" w:type="dxa"/>
+            <w:vAlign w:val="center"/>
+          </w:tcPr>
+          <w:p>
+            <w:pPr>
+              <w:autoSpaceDE w:val="0"/>
+              <w:autoSpaceDN w:val="0"/>
+              <w:adjustRightInd w:val="0"/>
+              <w:rPr>
+                <w:rFonts w:ascii="Helvetica Neue" w:hAnsi="Helvetica Neue" w:cs="Helvetica Neue"/>
+                <w:color w:val="000000"/>
+                <w:sz w:val="22"/>
+                <w:szCs w:val="22"/>
+                <w:u w:color="000000"/>
+              </w:rPr>
+            </w:pPr>
+            <w:r>
+              <w:rPr>
+                <w:rFonts w:ascii="Helvetica Neue" w:hAnsi="Helvetica Neue" w:cs="Helvetica Neue"/>
+                <w:color w:val="000000"/>
+                <w:sz w:val="22"/>
+                <w:szCs w:val="22"/>
+                <w:u w:color="000000"/>
+              </w:rPr>
+              <w:t xml:space="preserve">The image on the left shows the </w:t>
+            </w:r>
+            <w:proofErr w:type="spellStart"/>
+            <w:r>
+              <w:rPr>
+                <w:rFonts w:ascii="Helvetica Neue" w:hAnsi="Helvetica Neue" w:cs="Helvetica Neue"/>
+                <w:color w:val="000000"/>
+                <w:sz w:val="22"/>
+                <w:szCs w:val="22"/>
+                <w:u w:color="000000"/>
+              </w:rPr>
+              <w:t>pokeapi</w:t>
+            </w:r>
+            <w:proofErr w:type="spellEnd"/>
+            <w:r>
+              <w:rPr>
+                <w:rFonts w:ascii="Helvetica Neue" w:hAnsi="Helvetica Neue" w:cs="Helvetica Neue"/>
+                <w:color w:val="000000"/>
+                <w:sz w:val="22"/>
+                <w:szCs w:val="22"/>
+                <w:u w:color="000000"/>
+              </w:rPr>
+              <w:t xml:space="preserve"> loaded into my program in </w:t>
+            </w:r>
+            <w:proofErr w:type="spellStart"/>
+            <w:r>
+              <w:rPr>
+                <w:rFonts w:ascii="Helvetica Neue" w:hAnsi="Helvetica Neue" w:cs="Helvetica Neue"/>
+                <w:color w:val="000000"/>
+                <w:sz w:val="22"/>
+                <w:szCs w:val="22"/>
+                <w:u w:color="000000"/>
+              </w:rPr>
+              <w:t>app.vue</w:t>
+            </w:r>
+            <w:proofErr w:type="spellEnd"/>
+            <w:r>
+              <w:rPr>
+                <w:rFonts w:ascii="Helvetica Neue" w:hAnsi="Helvetica Neue" w:cs="Helvetica Neue"/>
+                <w:color w:val="000000"/>
+                <w:sz w:val="22"/>
+                <w:szCs w:val="22"/>
+                <w:u w:color="000000"/>
+              </w:rPr>
+              <w:t xml:space="preserve">. The information from the </w:t>
+            </w:r>
+            <w:proofErr w:type="spellStart"/>
+            <w:r>
+              <w:rPr>
+                <w:rFonts w:ascii="Helvetica Neue" w:hAnsi="Helvetica Neue" w:cs="Helvetica Neue"/>
+                <w:color w:val="000000"/>
+                <w:sz w:val="22"/>
+                <w:szCs w:val="22"/>
+                <w:u w:color="000000"/>
+              </w:rPr>
+              <w:t>api</w:t>
+            </w:r>
+            <w:proofErr w:type="spellEnd"/>
+            <w:r>
+              <w:rPr>
+                <w:rFonts w:ascii="Helvetica Neue" w:hAnsi="Helvetica Neue" w:cs="Helvetica Neue"/>
+                <w:color w:val="000000"/>
+                <w:sz w:val="22"/>
+                <w:szCs w:val="22"/>
+                <w:u w:color="000000"/>
+              </w:rPr>
+              <w:t xml:space="preserve"> is then stored under data, specifically as an array in </w:t>
+            </w:r>
+            <w:proofErr w:type="spellStart"/>
+            <w:r>
+              <w:rPr>
+                <w:rFonts w:ascii="Helvetica Neue" w:hAnsi="Helvetica Neue" w:cs="Helvetica Neue"/>
+                <w:color w:val="000000"/>
+                <w:sz w:val="22"/>
+                <w:szCs w:val="22"/>
+                <w:u w:color="000000"/>
+              </w:rPr>
+              <w:t>allPokemon</w:t>
+            </w:r>
+            <w:proofErr w:type="spellEnd"/>
+            <w:r>
+              <w:rPr>
+                <w:rFonts w:ascii="Helvetica Neue" w:hAnsi="Helvetica Neue" w:cs="Helvetica Neue"/>
+                <w:color w:val="000000"/>
+                <w:sz w:val="22"/>
+                <w:szCs w:val="22"/>
+                <w:u w:color="000000"/>
+              </w:rPr>
+              <w:t>.</w:t>
+            </w:r>
+          </w:p>
+        </w:tc>
+      </w:tr>
+      <w:tr>
+        <w:tc>
+          <w:tcPr>
+            <w:tcW w:w="4505" w:type="dxa"/>
+            <w:vAlign w:val="center"/>
+          </w:tcPr>
+          <w:p>
+            <w:pPr>
+              <w:autoSpaceDE w:val="0"/>
+              <w:autoSpaceDN w:val="0"/>
+              <w:adjustRightInd w:val="0"/>
+              <w:rPr>
+                <w:rFonts w:ascii="Helvetica Neue" w:hAnsi="Helvetica Neue" w:cs="Helvetica Neue"/>
+                <w:b/>
+                <w:bCs/>
+                <w:color w:val="000000"/>
+                <w:sz w:val="22"/>
+                <w:szCs w:val="22"/>
+                <w:u w:color="000000"/>
+              </w:rPr>
+            </w:pPr>
+            <w:r>
+              <w:rPr>
+                <w:rFonts w:ascii="Helvetica Neue" w:hAnsi="Helvetica Neue" w:cs="Helvetica Neue"/>
+                <w:b/>
+                <w:bCs/>
+                <w:noProof/>
+                <w:color w:val="000000"/>
+                <w:sz w:val="22"/>
+                <w:szCs w:val="22"/>
+                <w:u w:color="000000"/>
+              </w:rPr>
+              <w:drawing>
+                <wp:inline distT="0" distB="0" distL="0" distR="0" wp14:anchorId="571A84F1" wp14:editId="47FCB068">
+                  <wp:extent cx="3679962" cy="782502"/>
+                  <wp:effectExtent l="0" t="0" r="3175" b="5080"/>
+                  <wp:docPr id="34" name="Picture 34"/>
+                  <wp:cNvGraphicFramePr>
+                    <a:graphicFrameLocks xmlns:a="http://schemas.openxmlformats.org/drawingml/2006/main" noChangeAspect="1"/>
+                  </wp:cNvGraphicFramePr>
+                  <a:graphic xmlns:a="http://schemas.openxmlformats.org/drawingml/2006/main">
+                    <a:graphicData uri="http://schemas.openxmlformats.org/drawingml/2006/picture">
+                      <pic:pic xmlns:pic="http://schemas.openxmlformats.org/drawingml/2006/picture">
+                        <pic:nvPicPr>
+                          <pic:cNvPr id="34" name="Screenshot 2019-09-15 at 14.59.40.png"/>
+                          <pic:cNvPicPr/>
+                        </pic:nvPicPr>
+                        <pic:blipFill>
+                          <a:blip r:embed="rId45" cstate="print">
+                            <a:extLst>
+                              <a:ext uri="{28A0092B-C50C-407E-A947-70E740481C1C}">
+                                <a14:useLocalDpi xmlns:a14="http://schemas.microsoft.com/office/drawing/2010/main" val="0"/>
+                              </a:ext>
+                            </a:extLst>
+                          </a:blip>
+                          <a:stretch>
+                            <a:fillRect/>
+                          </a:stretch>
+                        </pic:blipFill>
+                        <pic:spPr>
+                          <a:xfrm>
+                            <a:off x="0" y="0"/>
+                            <a:ext cx="3717349" cy="790452"/>
+                          </a:xfrm>
+                          <a:prstGeom prst="rect">
+                            <a:avLst/>
+                          </a:prstGeom>
+                        </pic:spPr>
+                      </pic:pic>
+                    </a:graphicData>
+                  </a:graphic>
+                </wp:inline>
+              </w:drawing>
+            </w:r>
+          </w:p>
+        </w:tc>
+        <w:tc>
+          <w:tcPr>
+            <w:tcW w:w="4505" w:type="dxa"/>
+            <w:vAlign w:val="center"/>
+          </w:tcPr>
+          <w:p>
+            <w:pPr>
+              <w:autoSpaceDE w:val="0"/>
+              <w:autoSpaceDN w:val="0"/>
+              <w:adjustRightInd w:val="0"/>
+              <w:rPr>
+                <w:rFonts w:ascii="Helvetica Neue" w:hAnsi="Helvetica Neue" w:cs="Helvetica Neue"/>
+                <w:color w:val="000000"/>
+                <w:sz w:val="22"/>
+                <w:szCs w:val="22"/>
+                <w:u w:color="000000"/>
+              </w:rPr>
+            </w:pPr>
+            <w:r>
+              <w:rPr>
+                <w:rFonts w:ascii="Helvetica Neue" w:hAnsi="Helvetica Neue" w:cs="Helvetica Neue"/>
+                <w:color w:val="000000"/>
+                <w:sz w:val="22"/>
+                <w:szCs w:val="22"/>
+                <w:u w:color="000000"/>
+              </w:rPr>
+              <w:t xml:space="preserve">The data stored in </w:t>
+            </w:r>
+            <w:proofErr w:type="spellStart"/>
+            <w:r>
+              <w:rPr>
+                <w:rFonts w:ascii="Helvetica Neue" w:hAnsi="Helvetica Neue" w:cs="Helvetica Neue"/>
+                <w:color w:val="000000"/>
+                <w:sz w:val="22"/>
+                <w:szCs w:val="22"/>
+                <w:u w:color="000000"/>
+              </w:rPr>
+              <w:t>allPokemon</w:t>
+            </w:r>
+            <w:proofErr w:type="spellEnd"/>
+            <w:r>
+              <w:rPr>
+                <w:rFonts w:ascii="Helvetica Neue" w:hAnsi="Helvetica Neue" w:cs="Helvetica Neue"/>
+                <w:color w:val="000000"/>
+                <w:sz w:val="22"/>
+                <w:szCs w:val="22"/>
+                <w:u w:color="000000"/>
+              </w:rPr>
+              <w:t xml:space="preserve"> is then passed through to the </w:t>
+            </w:r>
+            <w:proofErr w:type="spellStart"/>
+            <w:r>
+              <w:rPr>
+                <w:rFonts w:ascii="Helvetica Neue" w:hAnsi="Helvetica Neue" w:cs="Helvetica Neue"/>
+                <w:color w:val="000000"/>
+                <w:sz w:val="22"/>
+                <w:szCs w:val="22"/>
+                <w:u w:color="000000"/>
+              </w:rPr>
+              <w:t>pokemon</w:t>
+            </w:r>
+            <w:proofErr w:type="spellEnd"/>
+            <w:r>
+              <w:rPr>
+                <w:rFonts w:ascii="Helvetica Neue" w:hAnsi="Helvetica Neue" w:cs="Helvetica Neue"/>
+                <w:color w:val="000000"/>
+                <w:sz w:val="22"/>
+                <w:szCs w:val="22"/>
+                <w:u w:color="000000"/>
+              </w:rPr>
+              <w:t xml:space="preserve">-filter and </w:t>
+            </w:r>
+            <w:proofErr w:type="spellStart"/>
+            <w:r>
+              <w:rPr>
+                <w:rFonts w:ascii="Helvetica Neue" w:hAnsi="Helvetica Neue" w:cs="Helvetica Neue"/>
+                <w:color w:val="000000"/>
+                <w:sz w:val="22"/>
+                <w:szCs w:val="22"/>
+                <w:u w:color="000000"/>
+              </w:rPr>
+              <w:t>pokemon</w:t>
+            </w:r>
+            <w:proofErr w:type="spellEnd"/>
+            <w:r>
+              <w:rPr>
+                <w:rFonts w:ascii="Helvetica Neue" w:hAnsi="Helvetica Neue" w:cs="Helvetica Neue"/>
+                <w:color w:val="000000"/>
+                <w:sz w:val="22"/>
+                <w:szCs w:val="22"/>
+                <w:u w:color="000000"/>
+              </w:rPr>
+              <w:t>-detail files.</w:t>
+            </w:r>
+          </w:p>
+        </w:tc>
+      </w:tr>
+      <w:tr>
+        <w:tc>
+          <w:tcPr>
+            <w:tcW w:w="4505" w:type="dxa"/>
+            <w:vAlign w:val="center"/>
+          </w:tcPr>
+          <w:p>
+            <w:pPr>
+              <w:autoSpaceDE w:val="0"/>
+              <w:autoSpaceDN w:val="0"/>
+              <w:adjustRightInd w:val="0"/>
+              <w:rPr>
+                <w:rFonts w:ascii="Helvetica Neue" w:hAnsi="Helvetica Neue" w:cs="Helvetica Neue"/>
+                <w:b/>
+                <w:bCs/>
+                <w:color w:val="000000"/>
+                <w:sz w:val="22"/>
+                <w:szCs w:val="22"/>
+                <w:u w:color="000000"/>
+              </w:rPr>
+            </w:pPr>
+            <w:r>
+              <w:rPr>
+                <w:rFonts w:ascii="Helvetica Neue" w:hAnsi="Helvetica Neue" w:cs="Helvetica Neue"/>
+                <w:b/>
+                <w:bCs/>
+                <w:noProof/>
+                <w:color w:val="000000"/>
+                <w:sz w:val="22"/>
+                <w:szCs w:val="22"/>
+                <w:u w:color="000000"/>
+              </w:rPr>
+              <w:drawing>
+                <wp:inline distT="0" distB="0" distL="0" distR="0" wp14:anchorId="419DDFB4" wp14:editId="784C2F5E">
+                  <wp:extent cx="3666678" cy="787400"/>
+                  <wp:effectExtent l="0" t="0" r="3810" b="0"/>
+                  <wp:docPr id="36" name="Picture 36"/>
+                  <wp:cNvGraphicFramePr>
+                    <a:graphicFrameLocks xmlns:a="http://schemas.openxmlformats.org/drawingml/2006/main" noChangeAspect="1"/>
+                  </wp:cNvGraphicFramePr>
+                  <a:graphic xmlns:a="http://schemas.openxmlformats.org/drawingml/2006/main">
+                    <a:graphicData uri="http://schemas.openxmlformats.org/drawingml/2006/picture">
+                      <pic:pic xmlns:pic="http://schemas.openxmlformats.org/drawingml/2006/picture">
+                        <pic:nvPicPr>
+                          <pic:cNvPr id="36" name="Screenshot 2019-09-15 at 15.01.22.png"/>
+                          <pic:cNvPicPr/>
+                        </pic:nvPicPr>
+                        <pic:blipFill>
+                          <a:blip r:embed="rId46" cstate="print">
+                            <a:extLst>
+                              <a:ext uri="{28A0092B-C50C-407E-A947-70E740481C1C}">
+                                <a14:useLocalDpi xmlns:a14="http://schemas.microsoft.com/office/drawing/2010/main" val="0"/>
+                              </a:ext>
+                            </a:extLst>
+                          </a:blip>
+                          <a:stretch>
+                            <a:fillRect/>
+                          </a:stretch>
+                        </pic:blipFill>
+                        <pic:spPr>
+                          <a:xfrm>
+                            <a:off x="0" y="0"/>
+                            <a:ext cx="3708564" cy="796395"/>
+                          </a:xfrm>
+                          <a:prstGeom prst="rect">
+                            <a:avLst/>
+                          </a:prstGeom>
+                        </pic:spPr>
+                      </pic:pic>
+                    </a:graphicData>
+                  </a:graphic>
+                </wp:inline>
+              </w:drawing>
+            </w:r>
+          </w:p>
+        </w:tc>
+        <w:tc>
+          <w:tcPr>
+            <w:tcW w:w="4505" w:type="dxa"/>
+            <w:vAlign w:val="center"/>
+          </w:tcPr>
+          <w:p>
+            <w:pPr>
+              <w:autoSpaceDE w:val="0"/>
+              <w:autoSpaceDN w:val="0"/>
+              <w:adjustRightInd w:val="0"/>
+              <w:rPr>
+                <w:rFonts w:ascii="Helvetica Neue" w:hAnsi="Helvetica Neue" w:cs="Helvetica Neue"/>
+                <w:color w:val="000000"/>
+                <w:sz w:val="22"/>
+                <w:szCs w:val="22"/>
+                <w:u w:color="000000"/>
+              </w:rPr>
+            </w:pPr>
+            <w:r>
+              <w:rPr>
+                <w:rFonts w:ascii="Helvetica Neue" w:hAnsi="Helvetica Neue" w:cs="Helvetica Neue"/>
+                <w:color w:val="000000"/>
+                <w:sz w:val="22"/>
+                <w:szCs w:val="22"/>
+                <w:u w:color="000000"/>
+              </w:rPr>
+              <w:t xml:space="preserve">In </w:t>
+            </w:r>
+            <w:proofErr w:type="spellStart"/>
+            <w:r>
+              <w:rPr>
+                <w:rFonts w:ascii="Helvetica Neue" w:hAnsi="Helvetica Neue" w:cs="Helvetica Neue"/>
+                <w:color w:val="000000"/>
+                <w:sz w:val="22"/>
+                <w:szCs w:val="22"/>
+                <w:u w:color="000000"/>
+              </w:rPr>
+              <w:t>PokemonFilter.vue</w:t>
+            </w:r>
+            <w:proofErr w:type="spellEnd"/>
+            <w:r>
+              <w:rPr>
+                <w:rFonts w:ascii="Helvetica Neue" w:hAnsi="Helvetica Neue" w:cs="Helvetica Neue"/>
+                <w:color w:val="000000"/>
+                <w:sz w:val="22"/>
+                <w:szCs w:val="22"/>
+                <w:u w:color="000000"/>
+              </w:rPr>
+              <w:t xml:space="preserve"> I have created a search input in HTML which, when data is entered, runs a method which then returns </w:t>
+            </w:r>
+            <w:r>
+              <w:rPr>
+                <w:rFonts w:ascii="Helvetica Neue" w:hAnsi="Helvetica Neue" w:cs="Helvetica Neue"/>
+                <w:color w:val="000000"/>
+                <w:sz w:val="22"/>
+                <w:szCs w:val="22"/>
+                <w:u w:color="000000"/>
+              </w:rPr>
+              <w:t>the data to the user.</w:t>
+            </w:r>
+            <w:bookmarkStart w:id="0" w:name="_GoBack"/>
+            <w:bookmarkEnd w:id="0"/>
+          </w:p>
+        </w:tc>
+      </w:tr>
+      <w:tr>
+        <w:tc>
+          <w:tcPr>
+            <w:tcW w:w="4505" w:type="dxa"/>
+            <w:vAlign w:val="center"/>
+          </w:tcPr>
+          <w:p>
+            <w:pPr>
+              <w:autoSpaceDE w:val="0"/>
+              <w:autoSpaceDN w:val="0"/>
+              <w:adjustRightInd w:val="0"/>
+              <w:rPr>
+                <w:rFonts w:ascii="Helvetica Neue" w:hAnsi="Helvetica Neue" w:cs="Helvetica Neue"/>
+                <w:b/>
+                <w:bCs/>
+                <w:noProof/>
+                <w:color w:val="000000"/>
+                <w:sz w:val="22"/>
+                <w:szCs w:val="22"/>
+                <w:u w:color="000000"/>
+              </w:rPr>
+            </w:pPr>
+            <w:r>
+              <w:rPr>
+                <w:rFonts w:ascii="Helvetica Neue" w:hAnsi="Helvetica Neue" w:cs="Helvetica Neue"/>
+                <w:b/>
+                <w:bCs/>
+                <w:noProof/>
+                <w:color w:val="000000"/>
+                <w:sz w:val="22"/>
+                <w:szCs w:val="22"/>
+                <w:u w:color="000000"/>
+              </w:rPr>
+              <w:drawing>
+                <wp:inline distT="0" distB="0" distL="0" distR="0" wp14:anchorId="01CEDEB5" wp14:editId="7338B959">
+                  <wp:extent cx="3685540" cy="1213532"/>
+                  <wp:effectExtent l="0" t="0" r="0" b="5715"/>
+                  <wp:docPr id="38" name="Picture 38" descr="A screen shot of a social media post&#10;&#10;Description automatically generated"/>
+                  <wp:cNvGraphicFramePr>
+                    <a:graphicFrameLocks xmlns:a="http://schemas.openxmlformats.org/drawingml/2006/main" noChangeAspect="1"/>
+                  </wp:cNvGraphicFramePr>
+                  <a:graphic xmlns:a="http://schemas.openxmlformats.org/drawingml/2006/main">
+                    <a:graphicData uri="http://schemas.openxmlformats.org/drawingml/2006/picture">
+                      <pic:pic xmlns:pic="http://schemas.openxmlformats.org/drawingml/2006/picture">
+                        <pic:nvPicPr>
+                          <pic:cNvPr id="38" name="Screenshot 2019-09-15 at 15.03.03.png"/>
+                          <pic:cNvPicPr/>
+                        </pic:nvPicPr>
+                        <pic:blipFill>
+                          <a:blip r:embed="rId47" cstate="print">
+                            <a:extLst>
+                              <a:ext uri="{28A0092B-C50C-407E-A947-70E740481C1C}">
+                                <a14:useLocalDpi xmlns:a14="http://schemas.microsoft.com/office/drawing/2010/main" val="0"/>
+                              </a:ext>
+                            </a:extLst>
+                          </a:blip>
+                          <a:stretch>
+                            <a:fillRect/>
+                          </a:stretch>
+                        </pic:blipFill>
+                        <pic:spPr>
+                          <a:xfrm>
+                            <a:off x="0" y="0"/>
+                            <a:ext cx="3739085" cy="1231163"/>
+                          </a:xfrm>
+                          <a:prstGeom prst="rect">
+                            <a:avLst/>
+                          </a:prstGeom>
+                        </pic:spPr>
+                      </pic:pic>
+                    </a:graphicData>
+                  </a:graphic>
+                </wp:inline>
+              </w:drawing>
+            </w:r>
+          </w:p>
+        </w:tc>
+        <w:tc>
+          <w:tcPr>
+            <w:tcW w:w="4505" w:type="dxa"/>
+            <w:vAlign w:val="center"/>
+          </w:tcPr>
+          <w:p>
+            <w:pPr>
+              <w:autoSpaceDE w:val="0"/>
+              <w:autoSpaceDN w:val="0"/>
+              <w:adjustRightInd w:val="0"/>
+              <w:rPr>
+                <w:rFonts w:ascii="Helvetica Neue" w:hAnsi="Helvetica Neue" w:cs="Helvetica Neue"/>
+                <w:color w:val="000000"/>
+                <w:sz w:val="22"/>
+                <w:szCs w:val="22"/>
+                <w:u w:color="000000"/>
+              </w:rPr>
+            </w:pPr>
+            <w:r>
+              <w:rPr>
+                <w:rFonts w:ascii="Helvetica Neue" w:hAnsi="Helvetica Neue" w:cs="Helvetica Neue"/>
+                <w:color w:val="000000"/>
+                <w:sz w:val="22"/>
+                <w:szCs w:val="22"/>
+                <w:u w:color="000000"/>
+              </w:rPr>
+              <w:t xml:space="preserve">This image shows the search method invoked by entering data into the HTML search bar. An </w:t>
+            </w:r>
+            <w:proofErr w:type="spellStart"/>
+            <w:r>
+              <w:rPr>
+                <w:rFonts w:ascii="Helvetica Neue" w:hAnsi="Helvetica Neue" w:cs="Helvetica Neue"/>
+                <w:color w:val="000000"/>
+                <w:sz w:val="22"/>
+                <w:szCs w:val="22"/>
+                <w:u w:color="000000"/>
+              </w:rPr>
+              <w:t>eventBus</w:t>
+            </w:r>
+            <w:proofErr w:type="spellEnd"/>
+            <w:r>
+              <w:rPr>
+                <w:rFonts w:ascii="Helvetica Neue" w:hAnsi="Helvetica Neue" w:cs="Helvetica Neue"/>
+                <w:color w:val="000000"/>
+                <w:sz w:val="22"/>
+                <w:szCs w:val="22"/>
+                <w:u w:color="000000"/>
+              </w:rPr>
+              <w:t xml:space="preserve"> sends the captured information back to </w:t>
+            </w:r>
+            <w:proofErr w:type="spellStart"/>
+            <w:r>
+              <w:rPr>
+                <w:rFonts w:ascii="Helvetica Neue" w:hAnsi="Helvetica Neue" w:cs="Helvetica Neue"/>
+                <w:color w:val="000000"/>
+                <w:sz w:val="22"/>
+                <w:szCs w:val="22"/>
+                <w:u w:color="000000"/>
+              </w:rPr>
+              <w:t>App.vue</w:t>
+            </w:r>
+            <w:proofErr w:type="spellEnd"/>
+            <w:r>
+              <w:rPr>
+                <w:rFonts w:ascii="Helvetica Neue" w:hAnsi="Helvetica Neue" w:cs="Helvetica Neue"/>
+                <w:color w:val="000000"/>
+                <w:sz w:val="22"/>
+                <w:szCs w:val="22"/>
+                <w:u w:color="000000"/>
+              </w:rPr>
+              <w:t>.</w:t>
+            </w:r>
+          </w:p>
+        </w:tc>
+      </w:tr>
+      <w:tr>
+        <w:tc>
+          <w:tcPr>
+            <w:tcW w:w="4505" w:type="dxa"/>
+            <w:vAlign w:val="center"/>
+          </w:tcPr>
+          <w:p>
+            <w:pPr>
+              <w:autoSpaceDE w:val="0"/>
+              <w:autoSpaceDN w:val="0"/>
+              <w:adjustRightInd w:val="0"/>
+              <w:rPr>
+                <w:rFonts w:ascii="Helvetica Neue" w:hAnsi="Helvetica Neue" w:cs="Helvetica Neue"/>
+                <w:b/>
+                <w:bCs/>
+                <w:noProof/>
+                <w:color w:val="000000"/>
+                <w:sz w:val="22"/>
+                <w:szCs w:val="22"/>
+                <w:u w:color="000000"/>
+              </w:rPr>
+            </w:pPr>
+            <w:r>
+              <w:rPr>
+                <w:rFonts w:ascii="Helvetica Neue" w:hAnsi="Helvetica Neue" w:cs="Helvetica Neue"/>
+                <w:b/>
+                <w:bCs/>
+                <w:noProof/>
+                <w:color w:val="000000"/>
+                <w:sz w:val="22"/>
+                <w:szCs w:val="22"/>
+                <w:u w:color="000000"/>
+              </w:rPr>
+              <w:drawing>
+                <wp:inline distT="0" distB="0" distL="0" distR="0" wp14:anchorId="4DA9926D" wp14:editId="1143B786">
+                  <wp:extent cx="3656552" cy="1045482"/>
+                  <wp:effectExtent l="0" t="0" r="1270" b="0"/>
+                  <wp:docPr id="41" name="Picture 41" descr="A screenshot of a cell phone&#10;&#10;Description automatically generated"/>
+                  <wp:cNvGraphicFramePr>
+                    <a:graphicFrameLocks xmlns:a="http://schemas.openxmlformats.org/drawingml/2006/main" noChangeAspect="1"/>
+                  </wp:cNvGraphicFramePr>
+                  <a:graphic xmlns:a="http://schemas.openxmlformats.org/drawingml/2006/main">
+                    <a:graphicData uri="http://schemas.openxmlformats.org/drawingml/2006/picture">
+                      <pic:pic xmlns:pic="http://schemas.openxmlformats.org/drawingml/2006/picture">
+                        <pic:nvPicPr>
+                          <pic:cNvPr id="41" name="Screenshot 2019-09-15 at 15.04.39.png"/>
+                          <pic:cNvPicPr/>
+                        </pic:nvPicPr>
+                        <pic:blipFill>
+                          <a:blip r:embed="rId48" cstate="print">
+                            <a:extLst>
+                              <a:ext uri="{28A0092B-C50C-407E-A947-70E740481C1C}">
+                                <a14:useLocalDpi xmlns:a14="http://schemas.microsoft.com/office/drawing/2010/main" val="0"/>
+                              </a:ext>
+                            </a:extLst>
+                          </a:blip>
+                          <a:stretch>
+                            <a:fillRect/>
+                          </a:stretch>
+                        </pic:blipFill>
+                        <pic:spPr>
+                          <a:xfrm>
+                            <a:off x="0" y="0"/>
+                            <a:ext cx="3680131" cy="1052224"/>
+                          </a:xfrm>
+                          <a:prstGeom prst="rect">
+                            <a:avLst/>
+                          </a:prstGeom>
+                        </pic:spPr>
+                      </pic:pic>
+                    </a:graphicData>
+                  </a:graphic>
+                </wp:inline>
+              </w:drawing>
+            </w:r>
+          </w:p>
+        </w:tc>
+        <w:tc>
+          <w:tcPr>
+            <w:tcW w:w="4505" w:type="dxa"/>
+            <w:vAlign w:val="center"/>
+          </w:tcPr>
+          <w:p>
+            <w:pPr>
+              <w:autoSpaceDE w:val="0"/>
+              <w:autoSpaceDN w:val="0"/>
+              <w:adjustRightInd w:val="0"/>
+              <w:rPr>
+                <w:rFonts w:ascii="Helvetica Neue" w:hAnsi="Helvetica Neue" w:cs="Helvetica Neue"/>
+                <w:color w:val="000000"/>
+                <w:sz w:val="22"/>
+                <w:szCs w:val="22"/>
+                <w:u w:color="000000"/>
+              </w:rPr>
+            </w:pPr>
+            <w:r>
+              <w:rPr>
+                <w:rFonts w:ascii="Helvetica Neue" w:hAnsi="Helvetica Neue" w:cs="Helvetica Neue"/>
+                <w:color w:val="000000"/>
+                <w:sz w:val="22"/>
+                <w:szCs w:val="22"/>
+                <w:u w:color="000000"/>
+              </w:rPr>
+              <w:t xml:space="preserve">Back in </w:t>
+            </w:r>
+            <w:proofErr w:type="spellStart"/>
+            <w:r>
+              <w:rPr>
+                <w:rFonts w:ascii="Helvetica Neue" w:hAnsi="Helvetica Neue" w:cs="Helvetica Neue"/>
+                <w:color w:val="000000"/>
+                <w:sz w:val="22"/>
+                <w:szCs w:val="22"/>
+                <w:u w:color="000000"/>
+              </w:rPr>
+              <w:t>App.vue</w:t>
+            </w:r>
+            <w:proofErr w:type="spellEnd"/>
+            <w:r>
+              <w:rPr>
+                <w:rFonts w:ascii="Helvetica Neue" w:hAnsi="Helvetica Neue" w:cs="Helvetica Neue"/>
+                <w:color w:val="000000"/>
+                <w:sz w:val="22"/>
+                <w:szCs w:val="22"/>
+                <w:u w:color="000000"/>
+              </w:rPr>
+              <w:t xml:space="preserve">, an </w:t>
+            </w:r>
+            <w:proofErr w:type="spellStart"/>
+            <w:r>
+              <w:rPr>
+                <w:rFonts w:ascii="Helvetica Neue" w:hAnsi="Helvetica Neue" w:cs="Helvetica Neue"/>
+                <w:color w:val="000000"/>
+                <w:sz w:val="22"/>
+                <w:szCs w:val="22"/>
+                <w:u w:color="000000"/>
+              </w:rPr>
+              <w:t>eventBus</w:t>
+            </w:r>
+            <w:proofErr w:type="spellEnd"/>
+            <w:r>
+              <w:rPr>
+                <w:rFonts w:ascii="Helvetica Neue" w:hAnsi="Helvetica Neue" w:cs="Helvetica Neue"/>
+                <w:color w:val="000000"/>
+                <w:sz w:val="22"/>
+                <w:szCs w:val="22"/>
+                <w:u w:color="000000"/>
+              </w:rPr>
+              <w:t xml:space="preserve"> is coded to listen for ‘selected-</w:t>
+            </w:r>
+            <w:proofErr w:type="spellStart"/>
+            <w:r>
+              <w:rPr>
+                <w:rFonts w:ascii="Helvetica Neue" w:hAnsi="Helvetica Neue" w:cs="Helvetica Neue"/>
+                <w:color w:val="000000"/>
+                <w:sz w:val="22"/>
+                <w:szCs w:val="22"/>
+                <w:u w:color="000000"/>
+              </w:rPr>
+              <w:t>pokemon</w:t>
+            </w:r>
+            <w:proofErr w:type="spellEnd"/>
+            <w:r>
+              <w:rPr>
+                <w:rFonts w:ascii="Helvetica Neue" w:hAnsi="Helvetica Neue" w:cs="Helvetica Neue"/>
+                <w:color w:val="000000"/>
+                <w:sz w:val="22"/>
+                <w:szCs w:val="22"/>
+                <w:u w:color="000000"/>
+              </w:rPr>
+              <w:t xml:space="preserve">’. It captures the data sent from </w:t>
+            </w:r>
+            <w:proofErr w:type="spellStart"/>
+            <w:r>
+              <w:rPr>
+                <w:rFonts w:ascii="Helvetica Neue" w:hAnsi="Helvetica Neue" w:cs="Helvetica Neue"/>
+                <w:color w:val="000000"/>
+                <w:sz w:val="22"/>
+                <w:szCs w:val="22"/>
+                <w:u w:color="000000"/>
+              </w:rPr>
+              <w:t>PokemonFilter</w:t>
+            </w:r>
+            <w:proofErr w:type="spellEnd"/>
+            <w:r>
+              <w:rPr>
+                <w:rFonts w:ascii="Helvetica Neue" w:hAnsi="Helvetica Neue" w:cs="Helvetica Neue"/>
+                <w:color w:val="000000"/>
+                <w:sz w:val="22"/>
+                <w:szCs w:val="22"/>
+                <w:u w:color="000000"/>
+              </w:rPr>
+              <w:t xml:space="preserve"> and</w:t>
+            </w:r>
+            <w:r>
+              <w:rPr>
+                <w:rFonts w:ascii="Helvetica Neue" w:hAnsi="Helvetica Neue" w:cs="Helvetica Neue"/>
+                <w:color w:val="000000"/>
+                <w:sz w:val="22"/>
+                <w:szCs w:val="22"/>
+                <w:u w:color="000000"/>
+              </w:rPr>
+              <w:t xml:space="preserve"> fetches additional data </w:t>
+            </w:r>
+            <w:r>
+              <w:rPr>
+                <w:rFonts w:ascii="Helvetica Neue" w:hAnsi="Helvetica Neue" w:cs="Helvetica Neue"/>
+                <w:color w:val="000000"/>
+                <w:sz w:val="22"/>
+                <w:szCs w:val="22"/>
+                <w:u w:color="000000"/>
+              </w:rPr>
+              <w:lastRenderedPageBreak/>
+              <w:t>from an API. This data is then</w:t>
+            </w:r>
+            <w:r>
+              <w:rPr>
+                <w:rFonts w:ascii="Helvetica Neue" w:hAnsi="Helvetica Neue" w:cs="Helvetica Neue"/>
+                <w:color w:val="000000"/>
+                <w:sz w:val="22"/>
+                <w:szCs w:val="22"/>
+                <w:u w:color="000000"/>
+              </w:rPr>
+              <w:t xml:space="preserve"> store</w:t>
+            </w:r>
+            <w:r>
+              <w:rPr>
+                <w:rFonts w:ascii="Helvetica Neue" w:hAnsi="Helvetica Neue" w:cs="Helvetica Neue"/>
+                <w:color w:val="000000"/>
+                <w:sz w:val="22"/>
+                <w:szCs w:val="22"/>
+                <w:u w:color="000000"/>
+              </w:rPr>
+              <w:t>d</w:t>
+            </w:r>
+            <w:r>
+              <w:rPr>
+                <w:rFonts w:ascii="Helvetica Neue" w:hAnsi="Helvetica Neue" w:cs="Helvetica Neue"/>
+                <w:color w:val="000000"/>
+                <w:sz w:val="22"/>
+                <w:szCs w:val="22"/>
+                <w:u w:color="000000"/>
+              </w:rPr>
+              <w:t xml:space="preserve"> </w:t>
+            </w:r>
+            <w:r>
+              <w:rPr>
+                <w:rFonts w:ascii="Helvetica Neue" w:hAnsi="Helvetica Neue" w:cs="Helvetica Neue"/>
+                <w:color w:val="000000"/>
+                <w:sz w:val="22"/>
+                <w:szCs w:val="22"/>
+                <w:u w:color="000000"/>
+              </w:rPr>
+              <w:t xml:space="preserve">in </w:t>
+            </w:r>
+            <w:proofErr w:type="spellStart"/>
+            <w:r>
+              <w:rPr>
+                <w:rFonts w:ascii="Helvetica Neue" w:hAnsi="Helvetica Neue" w:cs="Helvetica Neue"/>
+                <w:color w:val="000000"/>
+                <w:sz w:val="22"/>
+                <w:szCs w:val="22"/>
+                <w:u w:color="000000"/>
+              </w:rPr>
+              <w:t>selectedPokemonDetails</w:t>
+            </w:r>
+            <w:proofErr w:type="spellEnd"/>
+          </w:p>
+        </w:tc>
+      </w:tr>
+      <w:tr>
+        <w:tc>
+          <w:tcPr>
+            <w:tcW w:w="4505" w:type="dxa"/>
+            <w:vAlign w:val="center"/>
+          </w:tcPr>
+          <w:p>
+            <w:pPr>
+              <w:autoSpaceDE w:val="0"/>
+              <w:autoSpaceDN w:val="0"/>
+              <w:adjustRightInd w:val="0"/>
+              <w:rPr>
+                <w:rFonts w:ascii="Helvetica Neue" w:hAnsi="Helvetica Neue" w:cs="Helvetica Neue"/>
+                <w:b/>
+                <w:bCs/>
+                <w:noProof/>
+                <w:color w:val="000000"/>
+                <w:sz w:val="22"/>
+                <w:szCs w:val="22"/>
+                <w:u w:color="000000"/>
+              </w:rPr>
+            </w:pPr>
+            <w:r>
+              <w:rPr>
+                <w:rFonts w:ascii="Helvetica Neue" w:hAnsi="Helvetica Neue" w:cs="Helvetica Neue"/>
+                <w:b/>
+                <w:bCs/>
+                <w:noProof/>
+                <w:color w:val="000000"/>
+                <w:sz w:val="22"/>
+                <w:szCs w:val="22"/>
+                <w:u w:color="000000"/>
+              </w:rPr>
+              <w:lastRenderedPageBreak/>
+              <w:drawing>
+                <wp:inline distT="0" distB="0" distL="0" distR="0" wp14:anchorId="3E744876" wp14:editId="5BAF1435">
+                  <wp:extent cx="3846195" cy="3525110"/>
+                  <wp:effectExtent l="0" t="0" r="1905" b="5715"/>
+                  <wp:docPr id="44" name="Picture 44" descr="A screenshot of a cell phone&#10;&#10;Description automatically generated"/>
+                  <wp:cNvGraphicFramePr>
+                    <a:graphicFrameLocks xmlns:a="http://schemas.openxmlformats.org/drawingml/2006/main" noChangeAspect="1"/>
+                  </wp:cNvGraphicFramePr>
+                  <a:graphic xmlns:a="http://schemas.openxmlformats.org/drawingml/2006/main">
+                    <a:graphicData uri="http://schemas.openxmlformats.org/drawingml/2006/picture">
+                      <pic:pic xmlns:pic="http://schemas.openxmlformats.org/drawingml/2006/picture">
+                        <pic:nvPicPr>
+                          <pic:cNvPr id="44" name="Screenshot 2019-09-15 at 15.07.16.png"/>
+                          <pic:cNvPicPr/>
+                        </pic:nvPicPr>
+                        <pic:blipFill>
+                          <a:blip r:embed="rId49" cstate="print">
+                            <a:extLst>
+                              <a:ext uri="{28A0092B-C50C-407E-A947-70E740481C1C}">
+                                <a14:useLocalDpi xmlns:a14="http://schemas.microsoft.com/office/drawing/2010/main" val="0"/>
+                              </a:ext>
+                            </a:extLst>
+                          </a:blip>
+                          <a:stretch>
+                            <a:fillRect/>
+                          </a:stretch>
+                        </pic:blipFill>
+                        <pic:spPr>
+                          <a:xfrm>
+                            <a:off x="0" y="0"/>
+                            <a:ext cx="3860061" cy="3537819"/>
+                          </a:xfrm>
+                          <a:prstGeom prst="rect">
+                            <a:avLst/>
+                          </a:prstGeom>
+                        </pic:spPr>
+                      </pic:pic>
+                    </a:graphicData>
+                  </a:graphic>
+                </wp:inline>
+              </w:drawing>
+            </w:r>
+          </w:p>
+        </w:tc>
+        <w:tc>
+          <w:tcPr>
+            <w:tcW w:w="4505" w:type="dxa"/>
+            <w:vAlign w:val="center"/>
+          </w:tcPr>
+          <w:p>
+            <w:pPr>
+              <w:autoSpaceDE w:val="0"/>
+              <w:autoSpaceDN w:val="0"/>
+              <w:adjustRightInd w:val="0"/>
+              <w:rPr>
+                <w:rFonts w:ascii="Helvetica Neue" w:hAnsi="Helvetica Neue" w:cs="Helvetica Neue"/>
+                <w:color w:val="000000"/>
+                <w:sz w:val="22"/>
+                <w:szCs w:val="22"/>
+                <w:u w:color="000000"/>
+              </w:rPr>
+            </w:pPr>
+            <w:proofErr w:type="spellStart"/>
+            <w:r>
+              <w:rPr>
+                <w:rFonts w:ascii="Helvetica Neue" w:hAnsi="Helvetica Neue" w:cs="Helvetica Neue"/>
+                <w:color w:val="000000"/>
+                <w:sz w:val="22"/>
+                <w:szCs w:val="22"/>
+                <w:u w:color="000000"/>
+              </w:rPr>
+              <w:t>selectedPokemonDetails</w:t>
+            </w:r>
+            <w:proofErr w:type="spellEnd"/>
+            <w:r>
+              <w:rPr>
+                <w:rFonts w:ascii="Helvetica Neue" w:hAnsi="Helvetica Neue" w:cs="Helvetica Neue"/>
+                <w:color w:val="000000"/>
+                <w:sz w:val="22"/>
+                <w:szCs w:val="22"/>
+                <w:u w:color="000000"/>
+              </w:rPr>
+              <w:t xml:space="preserve"> is then passed through the HTML as selected-</w:t>
+            </w:r>
+            <w:proofErr w:type="spellStart"/>
+            <w:r>
+              <w:rPr>
+                <w:rFonts w:ascii="Helvetica Neue" w:hAnsi="Helvetica Neue" w:cs="Helvetica Neue"/>
+                <w:color w:val="000000"/>
+                <w:sz w:val="22"/>
+                <w:szCs w:val="22"/>
+                <w:u w:color="000000"/>
+              </w:rPr>
+              <w:t>pokemon</w:t>
+            </w:r>
+            <w:proofErr w:type="spellEnd"/>
+            <w:r>
+              <w:rPr>
+                <w:rFonts w:ascii="Helvetica Neue" w:hAnsi="Helvetica Neue" w:cs="Helvetica Neue"/>
+                <w:color w:val="000000"/>
+                <w:sz w:val="22"/>
+                <w:szCs w:val="22"/>
+                <w:u w:color="000000"/>
+              </w:rPr>
+              <w:t xml:space="preserve">-details into </w:t>
+            </w:r>
+            <w:proofErr w:type="spellStart"/>
+            <w:r>
+              <w:rPr>
+                <w:rFonts w:ascii="Helvetica Neue" w:hAnsi="Helvetica Neue" w:cs="Helvetica Neue"/>
+                <w:color w:val="000000"/>
+                <w:sz w:val="22"/>
+                <w:szCs w:val="22"/>
+                <w:u w:color="000000"/>
+              </w:rPr>
+              <w:t>PokemonDetail</w:t>
+            </w:r>
+            <w:proofErr w:type="spellEnd"/>
+            <w:r>
+              <w:rPr>
+                <w:rFonts w:ascii="Helvetica Neue" w:hAnsi="Helvetica Neue" w:cs="Helvetica Neue"/>
+                <w:color w:val="000000"/>
+                <w:sz w:val="22"/>
+                <w:szCs w:val="22"/>
+                <w:u w:color="000000"/>
+              </w:rPr>
+              <w:t>.</w:t>
+            </w:r>
+          </w:p>
+        </w:tc>
+      </w:tr>
+      <w:tr>
+        <w:tc>
+          <w:tcPr>
+            <w:tcW w:w="4505" w:type="dxa"/>
+            <w:vAlign w:val="center"/>
+          </w:tcPr>
+          <w:p>
+            <w:pPr>
+              <w:autoSpaceDE w:val="0"/>
+              <w:autoSpaceDN w:val="0"/>
+              <w:adjustRightInd w:val="0"/>
+              <w:rPr>
+                <w:rFonts w:ascii="Helvetica Neue" w:hAnsi="Helvetica Neue" w:cs="Helvetica Neue"/>
+                <w:b/>
+                <w:bCs/>
+                <w:noProof/>
+                <w:color w:val="000000"/>
+                <w:sz w:val="22"/>
+                <w:szCs w:val="22"/>
+                <w:u w:color="000000"/>
+              </w:rPr>
+            </w:pPr>
+            <w:r>
+              <w:rPr>
+                <w:rFonts w:ascii="Helvetica Neue" w:hAnsi="Helvetica Neue" w:cs="Helvetica Neue"/>
+                <w:b/>
+                <w:bCs/>
+                <w:noProof/>
+                <w:color w:val="000000"/>
+                <w:sz w:val="22"/>
+                <w:szCs w:val="22"/>
+                <w:u w:color="000000"/>
+              </w:rPr>
+              <w:drawing>
+                <wp:inline distT="0" distB="0" distL="0" distR="0" wp14:anchorId="342A0416" wp14:editId="248A3518">
+                  <wp:extent cx="3837866" cy="1627051"/>
+                  <wp:effectExtent l="0" t="0" r="0" b="0"/>
+                  <wp:docPr id="47" name="Picture 47" descr="A screenshot of a cell phone&#10;&#10;Description automatically generated"/>
+                  <wp:cNvGraphicFramePr>
+                    <a:graphicFrameLocks xmlns:a="http://schemas.openxmlformats.org/drawingml/2006/main" noChangeAspect="1"/>
+                  </wp:cNvGraphicFramePr>
+                  <a:graphic xmlns:a="http://schemas.openxmlformats.org/drawingml/2006/main">
+                    <a:graphicData uri="http://schemas.openxmlformats.org/drawingml/2006/picture">
+                      <pic:pic xmlns:pic="http://schemas.openxmlformats.org/drawingml/2006/picture">
+                        <pic:nvPicPr>
+                          <pic:cNvPr id="47" name="Screenshot 2019-09-15 at 15.08.47.png"/>
+                          <pic:cNvPicPr/>
+                        </pic:nvPicPr>
+                        <pic:blipFill>
+                          <a:blip r:embed="rId50">
+                            <a:extLst>
+                              <a:ext uri="{28A0092B-C50C-407E-A947-70E740481C1C}">
+                                <a14:useLocalDpi xmlns:a14="http://schemas.microsoft.com/office/drawing/2010/main" val="0"/>
+                              </a:ext>
+                            </a:extLst>
+                          </a:blip>
+                          <a:stretch>
+                            <a:fillRect/>
+                          </a:stretch>
+                        </pic:blipFill>
+                        <pic:spPr>
+                          <a:xfrm>
+                            <a:off x="0" y="0"/>
+                            <a:ext cx="3851100" cy="1632661"/>
+                          </a:xfrm>
+                          <a:prstGeom prst="rect">
+                            <a:avLst/>
+                          </a:prstGeom>
+                        </pic:spPr>
+                      </pic:pic>
+                    </a:graphicData>
+                  </a:graphic>
+                </wp:inline>
+              </w:drawing>
+            </w:r>
+          </w:p>
+        </w:tc>
+        <w:tc>
+          <w:tcPr>
+            <w:tcW w:w="4505" w:type="dxa"/>
+            <w:vAlign w:val="center"/>
+          </w:tcPr>
+          <w:p>
+            <w:pPr>
+              <w:autoSpaceDE w:val="0"/>
+              <w:autoSpaceDN w:val="0"/>
+              <w:adjustRightInd w:val="0"/>
+              <w:rPr>
+                <w:rFonts w:ascii="Helvetica Neue" w:hAnsi="Helvetica Neue" w:cs="Helvetica Neue"/>
+                <w:color w:val="000000"/>
+                <w:sz w:val="22"/>
+                <w:szCs w:val="22"/>
+                <w:u w:color="000000"/>
+              </w:rPr>
+            </w:pPr>
+            <w:r>
+              <w:rPr>
+                <w:rFonts w:ascii="Helvetica Neue" w:hAnsi="Helvetica Neue" w:cs="Helvetica Neue"/>
+                <w:color w:val="000000"/>
+                <w:sz w:val="22"/>
+                <w:szCs w:val="22"/>
+                <w:u w:color="000000"/>
+              </w:rPr>
+              <w:t xml:space="preserve">In </w:t>
+            </w:r>
+            <w:proofErr w:type="spellStart"/>
+            <w:r>
+              <w:rPr>
+                <w:rFonts w:ascii="Helvetica Neue" w:hAnsi="Helvetica Neue" w:cs="Helvetica Neue"/>
+                <w:color w:val="000000"/>
+                <w:sz w:val="22"/>
+                <w:szCs w:val="22"/>
+                <w:u w:color="000000"/>
+              </w:rPr>
+              <w:t>PokemonDetail.vue</w:t>
+            </w:r>
+            <w:proofErr w:type="spellEnd"/>
+            <w:r>
+              <w:rPr>
+                <w:rFonts w:ascii="Helvetica Neue" w:hAnsi="Helvetica Neue" w:cs="Helvetica Neue"/>
+                <w:color w:val="000000"/>
+                <w:sz w:val="22"/>
+                <w:szCs w:val="22"/>
+                <w:u w:color="000000"/>
+              </w:rPr>
+              <w:t xml:space="preserve">, </w:t>
+            </w:r>
+            <w:proofErr w:type="spellStart"/>
+            <w:r>
+              <w:rPr>
+                <w:rFonts w:ascii="Helvetica Neue" w:hAnsi="Helvetica Neue" w:cs="Helvetica Neue"/>
+                <w:color w:val="000000"/>
+                <w:sz w:val="22"/>
+                <w:szCs w:val="22"/>
+                <w:u w:color="000000"/>
+              </w:rPr>
+              <w:t>selectedPokemonDetails</w:t>
+            </w:r>
+            <w:proofErr w:type="spellEnd"/>
+            <w:r>
+              <w:rPr>
+                <w:rFonts w:ascii="Helvetica Neue" w:hAnsi="Helvetica Neue" w:cs="Helvetica Neue"/>
+                <w:color w:val="000000"/>
+                <w:sz w:val="22"/>
+                <w:szCs w:val="22"/>
+                <w:u w:color="000000"/>
+              </w:rPr>
+              <w:t xml:space="preserve"> is stored as a prop. This data is then used to display the information in the browser through HTML.</w:t>
+            </w:r>
+          </w:p>
+        </w:tc>
+      </w:tr>
+      <w:tr>
+        <w:tc>
+          <w:tcPr>
+            <w:tcW w:w="4505" w:type="dxa"/>
+            <w:vAlign w:val="center"/>
+          </w:tcPr>
+          <w:p>
+            <w:pPr>
+              <w:autoSpaceDE w:val="0"/>
+              <w:autoSpaceDN w:val="0"/>
+              <w:adjustRightInd w:val="0"/>
+              <w:rPr>
+                <w:rFonts w:ascii="Helvetica Neue" w:hAnsi="Helvetica Neue" w:cs="Helvetica Neue"/>
+                <w:b/>
+                <w:bCs/>
+                <w:noProof/>
+                <w:color w:val="000000"/>
+                <w:sz w:val="22"/>
+                <w:szCs w:val="22"/>
+                <w:u w:color="000000"/>
+              </w:rPr>
+            </w:pPr>
+            <w:r>
+              <w:rPr>
+                <w:rFonts w:ascii="Helvetica Neue" w:hAnsi="Helvetica Neue" w:cs="Helvetica Neue"/>
+                <w:b/>
+                <w:bCs/>
+                <w:noProof/>
+                <w:color w:val="000000"/>
+                <w:sz w:val="22"/>
+                <w:szCs w:val="22"/>
+                <w:u w:color="000000"/>
+              </w:rPr>
+              <w:drawing>
+                <wp:inline distT="0" distB="0" distL="0" distR="0" wp14:anchorId="457D63ED" wp14:editId="6C062808">
+                  <wp:extent cx="3837305" cy="2219852"/>
+                  <wp:effectExtent l="0" t="0" r="0" b="3175"/>
+                  <wp:docPr id="48" name="Picture 48" descr="A screenshot of a cell phone&#10;&#10;Description automatically generated"/>
+                  <wp:cNvGraphicFramePr>
+                    <a:graphicFrameLocks xmlns:a="http://schemas.openxmlformats.org/drawingml/2006/main" noChangeAspect="1"/>
+                  </wp:cNvGraphicFramePr>
+                  <a:graphic xmlns:a="http://schemas.openxmlformats.org/drawingml/2006/main">
+                    <a:graphicData uri="http://schemas.openxmlformats.org/drawingml/2006/picture">
+                      <pic:pic xmlns:pic="http://schemas.openxmlformats.org/drawingml/2006/picture">
+                        <pic:nvPicPr>
+                          <pic:cNvPr id="48" name="Screenshot 2019-09-15 at 15.10.59.png"/>
+                          <pic:cNvPicPr/>
+                        </pic:nvPicPr>
+                        <pic:blipFill>
+                          <a:blip r:embed="rId51" cstate="print">
+                            <a:extLst>
+                              <a:ext uri="{28A0092B-C50C-407E-A947-70E740481C1C}">
+                                <a14:useLocalDpi xmlns:a14="http://schemas.microsoft.com/office/drawing/2010/main" val="0"/>
+                              </a:ext>
+                            </a:extLst>
+                          </a:blip>
+                          <a:stretch>
+                            <a:fillRect/>
+                          </a:stretch>
+                        </pic:blipFill>
+                        <pic:spPr>
+                          <a:xfrm>
+                            <a:off x="0" y="0"/>
+                            <a:ext cx="3870141" cy="2238848"/>
+                          </a:xfrm>
+                          <a:prstGeom prst="rect">
+                            <a:avLst/>
+                          </a:prstGeom>
+                        </pic:spPr>
+                      </pic:pic>
+                    </a:graphicData>
+                  </a:graphic>
+                </wp:inline>
+              </w:drawing>
+            </w:r>
+          </w:p>
+        </w:tc>
+        <w:tc>
+          <w:tcPr>
+            <w:tcW w:w="4505" w:type="dxa"/>
+            <w:vAlign w:val="center"/>
+          </w:tcPr>
+          <w:p>
+            <w:pPr>
+              <w:autoSpaceDE w:val="0"/>
+              <w:autoSpaceDN w:val="0"/>
+              <w:adjustRightInd w:val="0"/>
+              <w:rPr>
+                <w:rFonts w:ascii="Helvetica Neue" w:hAnsi="Helvetica Neue" w:cs="Helvetica Neue"/>
+                <w:color w:val="000000"/>
+                <w:sz w:val="22"/>
+                <w:szCs w:val="22"/>
+                <w:u w:color="000000"/>
+              </w:rPr>
+            </w:pPr>
+            <w:r>
+              <w:rPr>
+                <w:rFonts w:ascii="Helvetica Neue" w:hAnsi="Helvetica Neue" w:cs="Helvetica Neue"/>
+                <w:color w:val="000000"/>
+                <w:sz w:val="22"/>
+                <w:szCs w:val="22"/>
+                <w:u w:color="000000"/>
+              </w:rPr>
+              <w:t xml:space="preserve">In </w:t>
+            </w:r>
+            <w:proofErr w:type="spellStart"/>
+            <w:r>
+              <w:rPr>
+                <w:rFonts w:ascii="Helvetica Neue" w:hAnsi="Helvetica Neue" w:cs="Helvetica Neue"/>
+                <w:color w:val="000000"/>
+                <w:sz w:val="22"/>
+                <w:szCs w:val="22"/>
+                <w:u w:color="000000"/>
+              </w:rPr>
+              <w:t>PokemonDetail.vue</w:t>
+            </w:r>
+            <w:proofErr w:type="spellEnd"/>
+            <w:r>
+              <w:rPr>
+                <w:rFonts w:ascii="Helvetica Neue" w:hAnsi="Helvetica Neue" w:cs="Helvetica Neue"/>
+                <w:color w:val="000000"/>
+                <w:sz w:val="22"/>
+                <w:szCs w:val="22"/>
+                <w:u w:color="000000"/>
+              </w:rPr>
+              <w:t xml:space="preserve"> the HTML is coded to display information about the specific </w:t>
+            </w:r>
+            <w:proofErr w:type="spellStart"/>
+            <w:r>
+              <w:rPr>
+                <w:rFonts w:ascii="Helvetica Neue" w:hAnsi="Helvetica Neue" w:cs="Helvetica Neue"/>
+                <w:color w:val="000000"/>
+                <w:sz w:val="22"/>
+                <w:szCs w:val="22"/>
+                <w:u w:color="000000"/>
+              </w:rPr>
+              <w:t>pokemon</w:t>
+            </w:r>
+            <w:proofErr w:type="spellEnd"/>
+            <w:r>
+              <w:rPr>
+                <w:rFonts w:ascii="Helvetica Neue" w:hAnsi="Helvetica Neue" w:cs="Helvetica Neue"/>
+                <w:color w:val="000000"/>
+                <w:sz w:val="22"/>
+                <w:szCs w:val="22"/>
+                <w:u w:color="000000"/>
+              </w:rPr>
+              <w:t xml:space="preserve"> in a table.</w:t>
+            </w:r>
+          </w:p>
+        </w:tc>
+      </w:tr>
+      <w:tr>
+        <w:tc>
+          <w:tcPr>
+            <w:tcW w:w="4505" w:type="dxa"/>
+            <w:vAlign w:val="center"/>
+          </w:tcPr>
+          <w:p>
+            <w:pPr>
+              <w:autoSpaceDE w:val="0"/>
+              <w:autoSpaceDN w:val="0"/>
+              <w:adjustRightInd w:val="0"/>
+              <w:rPr>
+                <w:rFonts w:ascii="Helvetica Neue" w:hAnsi="Helvetica Neue" w:cs="Helvetica Neue"/>
+                <w:b/>
+                <w:bCs/>
+                <w:noProof/>
+                <w:color w:val="000000"/>
+                <w:sz w:val="22"/>
+                <w:szCs w:val="22"/>
+                <w:u w:color="000000"/>
+              </w:rPr>
+            </w:pPr>
+            <w:r>
+              <w:rPr>
+                <w:rFonts w:ascii="Helvetica Neue" w:hAnsi="Helvetica Neue" w:cs="Helvetica Neue"/>
+                <w:b/>
+                <w:bCs/>
+                <w:noProof/>
+                <w:color w:val="000000"/>
+                <w:sz w:val="22"/>
+                <w:szCs w:val="22"/>
+                <w:u w:color="000000"/>
+              </w:rPr>
+              <w:lastRenderedPageBreak/>
+              <w:drawing>
+                <wp:inline distT="0" distB="0" distL="0" distR="0" wp14:anchorId="58FEA048" wp14:editId="2FA2FCCE">
+                  <wp:extent cx="3536487" cy="1386739"/>
+                  <wp:effectExtent l="0" t="0" r="0" b="0"/>
+                  <wp:docPr id="49" name="Picture 49" descr="A screenshot of a cell phone&#10;&#10;Description automatically generated"/>
+                  <wp:cNvGraphicFramePr>
+                    <a:graphicFrameLocks xmlns:a="http://schemas.openxmlformats.org/drawingml/2006/main" noChangeAspect="1"/>
+                  </wp:cNvGraphicFramePr>
+                  <a:graphic xmlns:a="http://schemas.openxmlformats.org/drawingml/2006/main">
+                    <a:graphicData uri="http://schemas.openxmlformats.org/drawingml/2006/picture">
+                      <pic:pic xmlns:pic="http://schemas.openxmlformats.org/drawingml/2006/picture">
+                        <pic:nvPicPr>
+                          <pic:cNvPr id="49" name="Screenshot 2019-09-15 at 15.12.02.png"/>
+                          <pic:cNvPicPr/>
+                        </pic:nvPicPr>
+                        <pic:blipFill rotWithShape="1">
+                          <a:blip r:embed="rId52" cstate="print">
+                            <a:extLst>
+                              <a:ext uri="{28A0092B-C50C-407E-A947-70E740481C1C}">
+                                <a14:useLocalDpi xmlns:a14="http://schemas.microsoft.com/office/drawing/2010/main" val="0"/>
+                              </a:ext>
+                            </a:extLst>
+                          </a:blip>
+                          <a:srcRect r="7132" b="10888"/>
+                          <a:stretch/>
+                        </pic:blipFill>
+                        <pic:spPr bwMode="auto">
+                          <a:xfrm>
+                            <a:off x="0" y="0"/>
+                            <a:ext cx="3550641" cy="1392289"/>
+                          </a:xfrm>
+                          <a:prstGeom prst="rect">
+                            <a:avLst/>
+                          </a:prstGeom>
+                          <a:ln>
+                            <a:noFill/>
+                          </a:ln>
+                          <a:extLst>
+                            <a:ext uri="{53640926-AAD7-44D8-BBD7-CCE9431645EC}">
+                              <a14:shadowObscured xmlns:a14="http://schemas.microsoft.com/office/drawing/2010/main"/>
+                            </a:ext>
+                          </a:extLst>
+                        </pic:spPr>
+                      </pic:pic>
+                    </a:graphicData>
+                  </a:graphic>
+                </wp:inline>
+              </w:drawing>
+            </w:r>
+          </w:p>
+        </w:tc>
+        <w:tc>
+          <w:tcPr>
+            <w:tcW w:w="4505" w:type="dxa"/>
+            <w:vAlign w:val="center"/>
+          </w:tcPr>
+          <w:p>
+            <w:pPr>
+              <w:autoSpaceDE w:val="0"/>
+              <w:autoSpaceDN w:val="0"/>
+              <w:adjustRightInd w:val="0"/>
+              <w:rPr>
+                <w:rFonts w:ascii="Helvetica Neue" w:hAnsi="Helvetica Neue" w:cs="Helvetica Neue"/>
+                <w:color w:val="000000"/>
+                <w:sz w:val="22"/>
+                <w:szCs w:val="22"/>
+                <w:u w:color="000000"/>
+              </w:rPr>
+            </w:pPr>
+            <w:r>
+              <w:rPr>
+                <w:rFonts w:ascii="Helvetica Neue" w:hAnsi="Helvetica Neue" w:cs="Helvetica Neue"/>
+                <w:color w:val="000000"/>
+                <w:sz w:val="22"/>
+                <w:szCs w:val="22"/>
+                <w:u w:color="000000"/>
+              </w:rPr>
+              <w:t>The program as it appears initially in the browser.</w:t>
+            </w:r>
+          </w:p>
+        </w:tc>
+      </w:tr>
+      <w:tr>
+        <w:tc>
+          <w:tcPr>
+            <w:tcW w:w="4505" w:type="dxa"/>
+            <w:vAlign w:val="center"/>
+          </w:tcPr>
+          <w:p>
+            <w:pPr>
+              <w:autoSpaceDE w:val="0"/>
+              <w:autoSpaceDN w:val="0"/>
+              <w:adjustRightInd w:val="0"/>
+              <w:rPr>
+                <w:rFonts w:ascii="Helvetica Neue" w:hAnsi="Helvetica Neue" w:cs="Helvetica Neue"/>
+                <w:b/>
+                <w:bCs/>
+                <w:noProof/>
+                <w:color w:val="000000"/>
+                <w:sz w:val="22"/>
+                <w:szCs w:val="22"/>
+                <w:u w:color="000000"/>
+              </w:rPr>
+            </w:pPr>
+            <w:r>
+              <w:rPr>
+                <w:rFonts w:ascii="Helvetica Neue" w:hAnsi="Helvetica Neue" w:cs="Helvetica Neue"/>
+                <w:b/>
+                <w:bCs/>
+                <w:noProof/>
+                <w:color w:val="000000"/>
+                <w:sz w:val="22"/>
+                <w:szCs w:val="22"/>
+                <w:u w:color="000000"/>
+              </w:rPr>
+              <w:drawing>
+                <wp:inline distT="0" distB="0" distL="0" distR="0" wp14:anchorId="39816A98" wp14:editId="151634EC">
+                  <wp:extent cx="3665773" cy="4197350"/>
+                  <wp:effectExtent l="0" t="0" r="5080" b="0"/>
+                  <wp:docPr id="50" name="Picture 50" descr="A screenshot of a cell phone&#10;&#10;Description automatically generated"/>
+                  <wp:cNvGraphicFramePr>
+                    <a:graphicFrameLocks xmlns:a="http://schemas.openxmlformats.org/drawingml/2006/main" noChangeAspect="1"/>
+                  </wp:cNvGraphicFramePr>
+                  <a:graphic xmlns:a="http://schemas.openxmlformats.org/drawingml/2006/main">
+                    <a:graphicData uri="http://schemas.openxmlformats.org/drawingml/2006/picture">
+                      <pic:pic xmlns:pic="http://schemas.openxmlformats.org/drawingml/2006/picture">
+                        <pic:nvPicPr>
+                          <pic:cNvPr id="50" name="Screenshot 2019-09-15 at 15.12.40.png"/>
+                          <pic:cNvPicPr/>
+                        </pic:nvPicPr>
+                        <pic:blipFill rotWithShape="1">
+                          <a:blip r:embed="rId53" cstate="print">
+                            <a:extLst>
+                              <a:ext uri="{28A0092B-C50C-407E-A947-70E740481C1C}">
+                                <a14:useLocalDpi xmlns:a14="http://schemas.microsoft.com/office/drawing/2010/main" val="0"/>
+                              </a:ext>
+                            </a:extLst>
+                          </a:blip>
+                          <a:srcRect/>
+                          <a:stretch/>
+                        </pic:blipFill>
+                        <pic:spPr bwMode="auto">
+                          <a:xfrm>
+                            <a:off x="0" y="0"/>
+                            <a:ext cx="3699838" cy="4236355"/>
+                          </a:xfrm>
+                          <a:prstGeom prst="rect">
+                            <a:avLst/>
+                          </a:prstGeom>
+                          <a:ln>
+                            <a:noFill/>
+                          </a:ln>
+                          <a:extLst>
+                            <a:ext uri="{53640926-AAD7-44D8-BBD7-CCE9431645EC}">
+                              <a14:shadowObscured xmlns:a14="http://schemas.microsoft.com/office/drawing/2010/main"/>
+                            </a:ext>
+                          </a:extLst>
+                        </pic:spPr>
+                      </pic:pic>
+                    </a:graphicData>
+                  </a:graphic>
+                </wp:inline>
+              </w:drawing>
+            </w:r>
+          </w:p>
+        </w:tc>
+        <w:tc>
+          <w:tcPr>
+            <w:tcW w:w="4505" w:type="dxa"/>
+            <w:vAlign w:val="center"/>
+          </w:tcPr>
+          <w:p>
+            <w:pPr>
+              <w:autoSpaceDE w:val="0"/>
+              <w:autoSpaceDN w:val="0"/>
+              <w:adjustRightInd w:val="0"/>
+              <w:rPr>
+                <w:rFonts w:ascii="Helvetica Neue" w:hAnsi="Helvetica Neue" w:cs="Helvetica Neue"/>
+                <w:color w:val="000000"/>
+                <w:sz w:val="22"/>
+                <w:szCs w:val="22"/>
+                <w:u w:color="000000"/>
+              </w:rPr>
+            </w:pPr>
+            <w:r>
+              <w:rPr>
+                <w:rFonts w:ascii="Helvetica Neue" w:hAnsi="Helvetica Neue" w:cs="Helvetica Neue"/>
+                <w:color w:val="000000"/>
+                <w:sz w:val="22"/>
+                <w:szCs w:val="22"/>
+                <w:u w:color="000000"/>
+              </w:rPr>
+              <w:t xml:space="preserve">The program once a search for ‘char’ has been performed. We can see that the information below the search container has changed to present information about the </w:t>
+            </w:r>
+            <w:proofErr w:type="spellStart"/>
+            <w:r>
+              <w:rPr>
+                <w:rFonts w:ascii="Helvetica Neue" w:hAnsi="Helvetica Neue" w:cs="Helvetica Neue"/>
+                <w:color w:val="000000"/>
+                <w:sz w:val="22"/>
+                <w:szCs w:val="22"/>
+                <w:u w:color="000000"/>
+              </w:rPr>
+              <w:t>pokemon</w:t>
+            </w:r>
+            <w:proofErr w:type="spellEnd"/>
+            <w:r>
+              <w:rPr>
+                <w:rFonts w:ascii="Helvetica Neue" w:hAnsi="Helvetica Neue" w:cs="Helvetica Neue"/>
+                <w:color w:val="000000"/>
+                <w:sz w:val="22"/>
+                <w:szCs w:val="22"/>
+                <w:u w:color="000000"/>
+              </w:rPr>
+              <w:t xml:space="preserve"> the user has searched for.</w:t>
+            </w:r>
+          </w:p>
+        </w:tc>
+      </w:tr>
+    </w:tbl>
     <w:p>
       <w:pPr>
         <w:autoSpaceDE w:val="0"/>
@@ -14015,64 +15700,6 @@
           <w:u w:val="single" w:color="000000"/>
         </w:rPr>
       </w:pPr>
-      <w:r>
-        <w:rPr>
-          <w:rFonts w:ascii="Helvetica Neue" w:hAnsi="Helvetica Neue" w:cs="Helvetica Neue"/>
-          <w:b/>
-          <w:bCs/>
-          <w:color w:val="000000"/>
-          <w:sz w:val="22"/>
-          <w:szCs w:val="22"/>
-          <w:u w:val="single" w:color="000000"/>
-        </w:rPr>
-        <w:t>Paste Screenshot here</w:t>
-      </w:r>
-    </w:p>
-    <w:p>
-      <w:pPr>
-        <w:autoSpaceDE w:val="0"/>
-        <w:autoSpaceDN w:val="0"/>
-        <w:adjustRightInd w:val="0"/>
-        <w:jc w:val="center"/>
-        <w:rPr>
-          <w:rFonts w:ascii="Helvetica Neue" w:hAnsi="Helvetica Neue" w:cs="Helvetica Neue"/>
-          <w:b/>
-          <w:bCs/>
-          <w:color w:val="000000"/>
-          <w:sz w:val="22"/>
-          <w:szCs w:val="22"/>
-          <w:u w:val="single" w:color="000000"/>
-        </w:rPr>
-      </w:pPr>
-    </w:p>
-    <w:p>
-      <w:pPr>
-        <w:autoSpaceDE w:val="0"/>
-        <w:autoSpaceDN w:val="0"/>
-        <w:adjustRightInd w:val="0"/>
-        <w:jc w:val="center"/>
-        <w:rPr>
-          <w:rFonts w:ascii="Helvetica Neue" w:hAnsi="Helvetica Neue" w:cs="Helvetica Neue"/>
-          <w:b/>
-          <w:bCs/>
-          <w:color w:val="000000"/>
-          <w:sz w:val="22"/>
-          <w:szCs w:val="22"/>
-          <w:u w:val="single" w:color="000000"/>
-        </w:rPr>
-      </w:pPr>
-      <w:r>
-        <w:rPr>
-          <w:rFonts w:ascii="Helvetica Neue" w:hAnsi="Helvetica Neue" w:cs="Helvetica Neue"/>
-          <w:b/>
-          <w:bCs/>
-          <w:color w:val="000000"/>
-          <w:sz w:val="22"/>
-          <w:szCs w:val="22"/>
-          <w:u w:val="single" w:color="000000"/>
-        </w:rPr>
-        <w:t>Description here</w:t>
-      </w:r>
     </w:p>
     <w:p>
       <w:pPr>
@@ -15834,7 +17461,6 @@
           <w:szCs w:val="22"/>
           <w:u w:val="single" w:color="000000"/>
         </w:rPr>
-        <w:lastRenderedPageBreak/>
         <w:t>Paste Screenshot here</w:t>
       </w:r>
     </w:p>
@@ -17537,6 +19163,7 @@
                 <w:szCs w:val="20"/>
                 <w:u w:color="000000"/>
               </w:rPr>
+              <w:lastRenderedPageBreak/>
               <w:t>A&amp;D</w:t>
             </w:r>
           </w:p>
@@ -18218,7 +19845,6 @@
           <w:szCs w:val="22"/>
           <w:u w:val="single" w:color="000000"/>
         </w:rPr>
-        <w:lastRenderedPageBreak/>
         <w:t>Description here</w:t>
       </w:r>
     </w:p>
@@ -20855,7 +22481,7 @@
 </file>
 
 <file path=customXml/itemProps1.xml><?xml version="1.0" encoding="utf-8"?>
-<ds:datastoreItem xmlns:ds="http://schemas.openxmlformats.org/officeDocument/2006/customXml" ds:itemID="{EADF4113-A45C-D64C-9544-3AD60B510FA6}">
+<ds:datastoreItem xmlns:ds="http://schemas.openxmlformats.org/officeDocument/2006/customXml" ds:itemID="{8F5268C4-5DA3-FF4A-B501-0384B78FB8DC}">
   <ds:schemaRefs>
     <ds:schemaRef ds:uri="http://schemas.openxmlformats.org/officeDocument/2006/bibliography"/>
   </ds:schemaRefs>

</xml_diff>